<commit_message>
Finished Week 7 Homework
</commit_message>
<xml_diff>
--- a/Week 7/Journal Week 7.docx
+++ b/Week 7/Journal Week 7.docx
@@ -7,7 +7,7 @@
         <w:pStyle w:val="Heading1"/>
       </w:pPr>
       <w:r>
-        <w:t>Journal 4</w:t>
+        <w:t>Journal Week 7</w:t>
       </w:r>
     </w:p>
     <w:p>
@@ -15,7 +15,7 @@
         <w:pStyle w:val="Heading3"/>
       </w:pPr>
       <w:r>
-        <w:t>How Convolutional Neural Networks Work</w:t>
+        <w:t>Generative Adversarial Networks (GANs)</w:t>
       </w:r>
     </w:p>
     <w:p>
@@ -23,11 +23,11 @@
         <w:pStyle w:val="ListParagraph"/>
         <w:numPr>
           <w:ilvl w:val="0"/>
-          <w:numId w:val="3"/>
+          <w:numId w:val="4"/>
         </w:numPr>
       </w:pPr>
       <w:r>
-        <w:t>Can idealize layers into features of an image for recognition</w:t>
+        <w:t>Can produce “generated” images</w:t>
       </w:r>
     </w:p>
     <w:p>
@@ -35,11 +35,16 @@
         <w:pStyle w:val="ListParagraph"/>
         <w:numPr>
           <w:ilvl w:val="0"/>
-          <w:numId w:val="3"/>
+          <w:numId w:val="4"/>
         </w:numPr>
       </w:pPr>
       <w:r>
-        <w:t>CNNs can play videogames based on patterns on a screen &amp; learn to make the next move</w:t>
+        <w:t>Interesting example where a computer may generate best guess of the distribution based on the regression line – but any h</w:t>
+      </w:r>
+      <w:bookmarkStart w:id="0" w:name="_GoBack"/>
+      <w:bookmarkEnd w:id="0"/>
+      <w:r>
+        <w:t>uman would be able to tell that this was not drawn randomly from the input distribution</w:t>
       </w:r>
     </w:p>
     <w:p>
@@ -47,24 +52,47 @@
         <w:pStyle w:val="ListParagraph"/>
         <w:numPr>
           <w:ilvl w:val="0"/>
-          <w:numId w:val="3"/>
+          <w:numId w:val="4"/>
         </w:numPr>
       </w:pPr>
-      <w:proofErr w:type="spellStart"/>
-      <w:r>
-        <w:t>Xs</w:t>
-      </w:r>
-      <w:proofErr w:type="spellEnd"/>
-      <w:r>
-        <w:t xml:space="preserve"> and </w:t>
-      </w:r>
-      <w:proofErr w:type="spellStart"/>
-      <w:r>
-        <w:t>Os</w:t>
-      </w:r>
-      <w:proofErr w:type="spellEnd"/>
-      <w:r>
-        <w:t xml:space="preserve"> example:</w:t>
+      <w:r>
+        <w:t>Needs to add randomness to your generated data to fool someone classifying real/fake images</w:t>
+      </w:r>
+    </w:p>
+    <w:p>
+      <w:pPr>
+        <w:pStyle w:val="ListParagraph"/>
+        <w:numPr>
+          <w:ilvl w:val="0"/>
+          <w:numId w:val="4"/>
+        </w:numPr>
+      </w:pPr>
+      <w:r>
+        <w:t>Train a network to focus on taking advantage of (or fooling) the classifying systems weakness</w:t>
+      </w:r>
+    </w:p>
+    <w:p>
+      <w:pPr>
+        <w:pStyle w:val="ListParagraph"/>
+        <w:numPr>
+          <w:ilvl w:val="0"/>
+          <w:numId w:val="4"/>
+        </w:numPr>
+      </w:pPr>
+      <w:r>
+        <w:t>Focus the training on the area where the “student” is failing</w:t>
+      </w:r>
+    </w:p>
+    <w:p>
+      <w:pPr>
+        <w:pStyle w:val="ListParagraph"/>
+        <w:numPr>
+          <w:ilvl w:val="0"/>
+          <w:numId w:val="4"/>
+        </w:numPr>
+      </w:pPr>
+      <w:r>
+        <w:t>Discriminator Network:</w:t>
       </w:r>
     </w:p>
     <w:p>
@@ -72,11 +100,11 @@
         <w:pStyle w:val="ListParagraph"/>
         <w:numPr>
           <w:ilvl w:val="1"/>
-          <w:numId w:val="3"/>
+          <w:numId w:val="4"/>
         </w:numPr>
       </w:pPr>
       <w:r>
-        <w:t>Issues arise when X’s and O’s are shifted in a minute way in the pixels</w:t>
+        <w:t>A classifier</w:t>
       </w:r>
     </w:p>
     <w:p>
@@ -84,11 +112,23 @@
         <w:pStyle w:val="ListParagraph"/>
         <w:numPr>
           <w:ilvl w:val="1"/>
-          <w:numId w:val="3"/>
+          <w:numId w:val="4"/>
         </w:numPr>
       </w:pPr>
       <w:r>
-        <w:t>Can use features of the image to match them</w:t>
+        <w:t>Give it an image &amp; output the class of the image</w:t>
+      </w:r>
+    </w:p>
+    <w:p>
+      <w:pPr>
+        <w:pStyle w:val="ListParagraph"/>
+        <w:numPr>
+          <w:ilvl w:val="0"/>
+          <w:numId w:val="4"/>
+        </w:numPr>
+      </w:pPr>
+      <w:r>
+        <w:t>Generator Network</w:t>
       </w:r>
     </w:p>
     <w:p>
@@ -96,11 +136,11 @@
         <w:pStyle w:val="ListParagraph"/>
         <w:numPr>
           <w:ilvl w:val="1"/>
-          <w:numId w:val="3"/>
+          <w:numId w:val="4"/>
         </w:numPr>
       </w:pPr>
       <w:r>
-        <w:t>Filtering takes the feature compared to the image by multiplying them, summing all results, and dividing by the number of pixels (1 being perfect match)</w:t>
+        <w:t>Usually a CNN</w:t>
       </w:r>
     </w:p>
     <w:p>
@@ -108,171 +148,14 @@
         <w:pStyle w:val="ListParagraph"/>
         <w:numPr>
           <w:ilvl w:val="1"/>
-          <w:numId w:val="3"/>
+          <w:numId w:val="4"/>
         </w:numPr>
       </w:pPr>
       <w:r>
-        <w:t>Repeat the process with different features</w:t>
-      </w:r>
-    </w:p>
-    <w:p>
-      <w:pPr>
-        <w:pStyle w:val="ListParagraph"/>
-        <w:numPr>
-          <w:ilvl w:val="1"/>
-          <w:numId w:val="3"/>
-        </w:numPr>
-      </w:pPr>
-      <w:r>
-        <w:t>Convolution layer: one image becomes a stack of filtered images</w:t>
-      </w:r>
-    </w:p>
-    <w:p>
-      <w:pPr>
-        <w:pStyle w:val="ListParagraph"/>
-        <w:numPr>
-          <w:ilvl w:val="1"/>
-          <w:numId w:val="3"/>
-        </w:numPr>
-      </w:pPr>
-      <w:r>
-        <w:t>Pooling: shrinking the image stack</w:t>
-      </w:r>
-    </w:p>
-    <w:p>
-      <w:pPr>
-        <w:pStyle w:val="ListParagraph"/>
-        <w:numPr>
-          <w:ilvl w:val="2"/>
-          <w:numId w:val="3"/>
-        </w:numPr>
-      </w:pPr>
-      <w:r>
-        <w:t>Take a stride (usually 2) and take the maximum value of the two cells</w:t>
-      </w:r>
-    </w:p>
-    <w:p>
-      <w:pPr>
-        <w:pStyle w:val="ListParagraph"/>
-        <w:numPr>
-          <w:ilvl w:val="2"/>
-          <w:numId w:val="3"/>
-        </w:numPr>
-      </w:pPr>
-      <w:r>
-        <w:t>Makes a similar pattern but smaller</w:t>
-      </w:r>
-    </w:p>
-    <w:p>
-      <w:pPr>
-        <w:pStyle w:val="ListParagraph"/>
-        <w:numPr>
-          <w:ilvl w:val="1"/>
-          <w:numId w:val="3"/>
-        </w:numPr>
-      </w:pPr>
-      <w:r>
-        <w:t>Normalization: keeps the math from breaking by tweaking the values</w:t>
-      </w:r>
-    </w:p>
-    <w:p>
-      <w:pPr>
-        <w:pStyle w:val="ListParagraph"/>
-        <w:numPr>
-          <w:ilvl w:val="2"/>
-          <w:numId w:val="3"/>
-        </w:numPr>
-      </w:pPr>
-      <w:r>
-        <w:t>Change every negative value to 0</w:t>
-      </w:r>
-    </w:p>
-    <w:p>
-      <w:pPr>
-        <w:pStyle w:val="ListParagraph"/>
-        <w:numPr>
-          <w:ilvl w:val="1"/>
-          <w:numId w:val="3"/>
-        </w:numPr>
-      </w:pPr>
-      <w:r>
-        <w:t xml:space="preserve">Stack the Convolution, </w:t>
-      </w:r>
-      <w:proofErr w:type="spellStart"/>
-      <w:r>
-        <w:t>ReLU</w:t>
-      </w:r>
-      <w:proofErr w:type="spellEnd"/>
-      <w:r>
-        <w:t xml:space="preserve"> and Pooling layers</w:t>
-      </w:r>
-    </w:p>
-    <w:p>
-      <w:pPr>
-        <w:pStyle w:val="ListParagraph"/>
-        <w:numPr>
-          <w:ilvl w:val="1"/>
-          <w:numId w:val="3"/>
-        </w:numPr>
-      </w:pPr>
-      <w:r>
-        <w:t xml:space="preserve">Alternatively, we can perform deep stacking by stacking multiple convolution, </w:t>
-      </w:r>
-      <w:proofErr w:type="spellStart"/>
-      <w:r>
-        <w:t>ReLU</w:t>
-      </w:r>
-      <w:proofErr w:type="spellEnd"/>
-      <w:r>
-        <w:t xml:space="preserve"> and pooling layers</w:t>
-      </w:r>
-    </w:p>
-    <w:p>
-      <w:pPr>
-        <w:pStyle w:val="ListParagraph"/>
-        <w:numPr>
-          <w:ilvl w:val="1"/>
-          <w:numId w:val="3"/>
-        </w:numPr>
-      </w:pPr>
-      <w:r>
-        <w:t>Last layer: fully-connected layer</w:t>
-      </w:r>
-    </w:p>
-    <w:p>
-      <w:pPr>
-        <w:pStyle w:val="ListParagraph"/>
-        <w:numPr>
-          <w:ilvl w:val="2"/>
-          <w:numId w:val="3"/>
-        </w:numPr>
-      </w:pPr>
-      <w:r>
-        <w:t>Every value gets a vote on what the answer is</w:t>
-      </w:r>
-    </w:p>
-    <w:p>
-      <w:pPr>
-        <w:pStyle w:val="ListParagraph"/>
-        <w:numPr>
-          <w:ilvl w:val="2"/>
-          <w:numId w:val="3"/>
-        </w:numPr>
-      </w:pPr>
-      <w:r>
-        <w:t>Last two neurons are a vote for X, or a vote for O</w:t>
-      </w:r>
-    </w:p>
-    <w:p>
-      <w:pPr>
-        <w:pStyle w:val="ListParagraph"/>
-        <w:numPr>
-          <w:ilvl w:val="1"/>
-          <w:numId w:val="3"/>
-        </w:numPr>
-      </w:pPr>
-      <w:r>
-        <w:t>The last fully-connected layer can also be stacked with more layers</w:t>
+        <w:t>Give it random noise &amp; it will generate an image from that noise</w:t>
+      </w:r>
+      <w:r>
+        <w:t xml:space="preserve"> (example)</w:t>
       </w:r>
     </w:p>
     <w:p>
@@ -280,16 +163,11 @@
         <w:pStyle w:val="ListParagraph"/>
         <w:numPr>
           <w:ilvl w:val="0"/>
-          <w:numId w:val="3"/>
+          <w:numId w:val="4"/>
         </w:numPr>
       </w:pPr>
-      <w:proofErr w:type="spellStart"/>
-      <w:r>
-        <w:t>Backpropagation</w:t>
-      </w:r>
-      <w:proofErr w:type="spellEnd"/>
-      <w:r>
-        <w:t xml:space="preserve"> updates the feature weights and the fully-connected weights</w:t>
+      <w:r>
+        <w:t>The discriminator wants its error rate to be low while the generator wants the error rate of the discriminator to be high</w:t>
       </w:r>
     </w:p>
     <w:p>
@@ -297,112 +175,11 @@
         <w:pStyle w:val="ListParagraph"/>
         <w:numPr>
           <w:ilvl w:val="0"/>
-          <w:numId w:val="3"/>
+          <w:numId w:val="4"/>
         </w:numPr>
       </w:pPr>
-      <w:proofErr w:type="spellStart"/>
-      <w:r>
-        <w:t>Hyperparameters</w:t>
-      </w:r>
-      <w:proofErr w:type="spellEnd"/>
-      <w:r>
-        <w:t>:</w:t>
-      </w:r>
-    </w:p>
-    <w:p>
-      <w:pPr>
-        <w:pStyle w:val="ListParagraph"/>
-        <w:numPr>
-          <w:ilvl w:val="1"/>
-          <w:numId w:val="3"/>
-        </w:numPr>
-      </w:pPr>
-      <w:r>
-        <w:t>Convolution Layers</w:t>
-      </w:r>
-    </w:p>
-    <w:p>
-      <w:pPr>
-        <w:pStyle w:val="ListParagraph"/>
-        <w:numPr>
-          <w:ilvl w:val="2"/>
-          <w:numId w:val="3"/>
-        </w:numPr>
-      </w:pPr>
-      <w:r>
-        <w:t>Number of features</w:t>
-      </w:r>
-    </w:p>
-    <w:p>
-      <w:pPr>
-        <w:pStyle w:val="ListParagraph"/>
-        <w:numPr>
-          <w:ilvl w:val="2"/>
-          <w:numId w:val="3"/>
-        </w:numPr>
-      </w:pPr>
-      <w:r>
-        <w:t>Size of features</w:t>
-      </w:r>
-    </w:p>
-    <w:p>
-      <w:pPr>
-        <w:pStyle w:val="ListParagraph"/>
-        <w:numPr>
-          <w:ilvl w:val="1"/>
-          <w:numId w:val="3"/>
-        </w:numPr>
-      </w:pPr>
-      <w:r>
-        <w:t>Pooling</w:t>
-      </w:r>
-    </w:p>
-    <w:p>
-      <w:pPr>
-        <w:pStyle w:val="ListParagraph"/>
-        <w:numPr>
-          <w:ilvl w:val="2"/>
-          <w:numId w:val="3"/>
-        </w:numPr>
-      </w:pPr>
-      <w:r>
-        <w:t>Window size</w:t>
-      </w:r>
-    </w:p>
-    <w:p>
-      <w:pPr>
-        <w:pStyle w:val="ListParagraph"/>
-        <w:numPr>
-          <w:ilvl w:val="2"/>
-          <w:numId w:val="3"/>
-        </w:numPr>
-      </w:pPr>
-      <w:r>
-        <w:t>Window stride</w:t>
-      </w:r>
-    </w:p>
-    <w:p>
-      <w:pPr>
-        <w:pStyle w:val="ListParagraph"/>
-        <w:numPr>
-          <w:ilvl w:val="1"/>
-          <w:numId w:val="3"/>
-        </w:numPr>
-      </w:pPr>
-      <w:r>
-        <w:t>Fully Connected</w:t>
-      </w:r>
-    </w:p>
-    <w:p>
-      <w:pPr>
-        <w:pStyle w:val="ListParagraph"/>
-        <w:numPr>
-          <w:ilvl w:val="2"/>
-          <w:numId w:val="3"/>
-        </w:numPr>
-      </w:pPr>
-      <w:r>
-        <w:t>Number of Neurons</w:t>
+      <w:r>
+        <w:t>Generator gets insight into how to trick the discriminator by knowing information about the discriminator’s gradient descent while training</w:t>
       </w:r>
     </w:p>
     <w:p>
@@ -410,19 +187,11 @@
         <w:pStyle w:val="ListParagraph"/>
         <w:numPr>
           <w:ilvl w:val="0"/>
-          <w:numId w:val="3"/>
+          <w:numId w:val="4"/>
         </w:numPr>
       </w:pPr>
       <w:r>
-        <w:t xml:space="preserve">There are common-practices for picking </w:t>
-      </w:r>
-      <w:proofErr w:type="spellStart"/>
-      <w:r>
-        <w:t>hyperparameters</w:t>
-      </w:r>
-      <w:proofErr w:type="spellEnd"/>
-      <w:r>
-        <w:t xml:space="preserve"> but still there is no “rules”</w:t>
+        <w:t>At the end you throw away the discriminator &amp; you are left with a generator you can feed random noise to and it will generate whatever you trained it to do</w:t>
       </w:r>
     </w:p>
     <w:p>
@@ -430,90 +199,11 @@
         <w:pStyle w:val="ListParagraph"/>
         <w:numPr>
           <w:ilvl w:val="0"/>
-          <w:numId w:val="3"/>
+          <w:numId w:val="4"/>
         </w:numPr>
       </w:pPr>
       <w:r>
-        <w:t>The designer also has to choose how many layers, what type of layer, and in which order?</w:t>
-      </w:r>
-    </w:p>
-    <w:p>
-      <w:pPr>
-        <w:pStyle w:val="ListParagraph"/>
-        <w:numPr>
-          <w:ilvl w:val="0"/>
-          <w:numId w:val="3"/>
-        </w:numPr>
-      </w:pPr>
-      <w:r>
-        <w:t>This can also be applied to sound and text</w:t>
-      </w:r>
-    </w:p>
-    <w:p>
-      <w:pPr>
-        <w:pStyle w:val="ListParagraph"/>
-        <w:numPr>
-          <w:ilvl w:val="0"/>
-          <w:numId w:val="3"/>
-        </w:numPr>
-      </w:pPr>
-      <w:r>
-        <w:t>In text: you can made a 2D array where one axis is the one-hot encoded word and the other axis is the position in the sentence</w:t>
-      </w:r>
-    </w:p>
-    <w:p>
-      <w:pPr>
-        <w:pStyle w:val="ListParagraph"/>
-        <w:numPr>
-          <w:ilvl w:val="0"/>
-          <w:numId w:val="3"/>
-        </w:numPr>
-      </w:pPr>
-      <w:proofErr w:type="spellStart"/>
-      <w:r>
-        <w:lastRenderedPageBreak/>
-        <w:t>ConvNets</w:t>
-      </w:r>
-      <w:proofErr w:type="spellEnd"/>
-      <w:r>
-        <w:t xml:space="preserve"> only capture local spatial patterns – if the data can’t be manipulated to look like an image then these layers are less useful</w:t>
-      </w:r>
-    </w:p>
-    <w:p>
-      <w:pPr>
-        <w:pStyle w:val="ListParagraph"/>
-        <w:numPr>
-          <w:ilvl w:val="1"/>
-          <w:numId w:val="3"/>
-        </w:numPr>
-      </w:pPr>
-      <w:r>
-        <w:t>For example they used customer retail dat</w:t>
-      </w:r>
-      <w:bookmarkStart w:id="0" w:name="_GoBack"/>
-      <w:bookmarkEnd w:id="0"/>
-      <w:r>
-        <w:t>a to show that the patterns in this data aren’t the spatial kind – which is why people don’t use CNNs for this type of classification</w:t>
-      </w:r>
-    </w:p>
-    <w:p>
-      <w:pPr>
-        <w:pStyle w:val="ListParagraph"/>
-        <w:numPr>
-          <w:ilvl w:val="0"/>
-          <w:numId w:val="3"/>
-        </w:numPr>
-        <w:rPr>
-          <w:b/>
-          <w:u w:val="single"/>
-        </w:rPr>
-      </w:pPr>
-      <w:r>
-        <w:rPr>
-          <w:b/>
-          <w:u w:val="single"/>
-        </w:rPr>
-        <w:t>Rule of thumb: If your data is just as useful after swapping any of your columns with each other then you can’t use CNNs</w:t>
+        <w:t>Moving around in the latent space in different directions can correspond to real features the network has learned about the training data</w:t>
       </w:r>
     </w:p>
     <w:sectPr>
@@ -529,6 +219,119 @@
 <file path=word/numbering.xml><?xml version="1.0" encoding="utf-8"?>
 <w:numbering xmlns:wpc="http://schemas.microsoft.com/office/word/2010/wordprocessingCanvas" xmlns:mc="http://schemas.openxmlformats.org/markup-compatibility/2006" xmlns:o="urn:schemas-microsoft-com:office:office" xmlns:r="http://schemas.openxmlformats.org/officeDocument/2006/relationships" xmlns:m="http://schemas.openxmlformats.org/officeDocument/2006/math" xmlns:v="urn:schemas-microsoft-com:vml" xmlns:wp14="http://schemas.microsoft.com/office/word/2010/wordprocessingDrawing" xmlns:wp="http://schemas.openxmlformats.org/drawingml/2006/wordprocessingDrawing" xmlns:w10="urn:schemas-microsoft-com:office:word" xmlns:w="http://schemas.openxmlformats.org/wordprocessingml/2006/main" xmlns:w14="http://schemas.microsoft.com/office/word/2010/wordml" xmlns:wpg="http://schemas.microsoft.com/office/word/2010/wordprocessingGroup" xmlns:wpi="http://schemas.microsoft.com/office/word/2010/wordprocessingInk" xmlns:wne="http://schemas.microsoft.com/office/word/2006/wordml" xmlns:wps="http://schemas.microsoft.com/office/word/2010/wordprocessingShape" mc:Ignorable="w14 wp14">
   <w:abstractNum w:abstractNumId="0">
+    <w:nsid w:val="0067172D"/>
+    <w:multiLevelType w:val="hybridMultilevel"/>
+    <w:tmpl w:val="A10A70DC"/>
+    <w:lvl w:ilvl="0" w:tplc="10090001">
+      <w:start w:val="1"/>
+      <w:numFmt w:val="bullet"/>
+      <w:lvlText w:val=""/>
+      <w:lvlJc w:val="left"/>
+      <w:pPr>
+        <w:ind w:left="720" w:hanging="360"/>
+      </w:pPr>
+      <w:rPr>
+        <w:rFonts w:ascii="Symbol" w:hAnsi="Symbol" w:hint="default"/>
+      </w:rPr>
+    </w:lvl>
+    <w:lvl w:ilvl="1" w:tplc="10090003">
+      <w:start w:val="1"/>
+      <w:numFmt w:val="bullet"/>
+      <w:lvlText w:val="o"/>
+      <w:lvlJc w:val="left"/>
+      <w:pPr>
+        <w:ind w:left="1440" w:hanging="360"/>
+      </w:pPr>
+      <w:rPr>
+        <w:rFonts w:ascii="Courier New" w:hAnsi="Courier New" w:cs="Courier New" w:hint="default"/>
+      </w:rPr>
+    </w:lvl>
+    <w:lvl w:ilvl="2" w:tplc="10090005" w:tentative="1">
+      <w:start w:val="1"/>
+      <w:numFmt w:val="bullet"/>
+      <w:lvlText w:val=""/>
+      <w:lvlJc w:val="left"/>
+      <w:pPr>
+        <w:ind w:left="2160" w:hanging="360"/>
+      </w:pPr>
+      <w:rPr>
+        <w:rFonts w:ascii="Wingdings" w:hAnsi="Wingdings" w:hint="default"/>
+      </w:rPr>
+    </w:lvl>
+    <w:lvl w:ilvl="3" w:tplc="10090001" w:tentative="1">
+      <w:start w:val="1"/>
+      <w:numFmt w:val="bullet"/>
+      <w:lvlText w:val=""/>
+      <w:lvlJc w:val="left"/>
+      <w:pPr>
+        <w:ind w:left="2880" w:hanging="360"/>
+      </w:pPr>
+      <w:rPr>
+        <w:rFonts w:ascii="Symbol" w:hAnsi="Symbol" w:hint="default"/>
+      </w:rPr>
+    </w:lvl>
+    <w:lvl w:ilvl="4" w:tplc="10090003" w:tentative="1">
+      <w:start w:val="1"/>
+      <w:numFmt w:val="bullet"/>
+      <w:lvlText w:val="o"/>
+      <w:lvlJc w:val="left"/>
+      <w:pPr>
+        <w:ind w:left="3600" w:hanging="360"/>
+      </w:pPr>
+      <w:rPr>
+        <w:rFonts w:ascii="Courier New" w:hAnsi="Courier New" w:cs="Courier New" w:hint="default"/>
+      </w:rPr>
+    </w:lvl>
+    <w:lvl w:ilvl="5" w:tplc="10090005" w:tentative="1">
+      <w:start w:val="1"/>
+      <w:numFmt w:val="bullet"/>
+      <w:lvlText w:val=""/>
+      <w:lvlJc w:val="left"/>
+      <w:pPr>
+        <w:ind w:left="4320" w:hanging="360"/>
+      </w:pPr>
+      <w:rPr>
+        <w:rFonts w:ascii="Wingdings" w:hAnsi="Wingdings" w:hint="default"/>
+      </w:rPr>
+    </w:lvl>
+    <w:lvl w:ilvl="6" w:tplc="10090001" w:tentative="1">
+      <w:start w:val="1"/>
+      <w:numFmt w:val="bullet"/>
+      <w:lvlText w:val=""/>
+      <w:lvlJc w:val="left"/>
+      <w:pPr>
+        <w:ind w:left="5040" w:hanging="360"/>
+      </w:pPr>
+      <w:rPr>
+        <w:rFonts w:ascii="Symbol" w:hAnsi="Symbol" w:hint="default"/>
+      </w:rPr>
+    </w:lvl>
+    <w:lvl w:ilvl="7" w:tplc="10090003" w:tentative="1">
+      <w:start w:val="1"/>
+      <w:numFmt w:val="bullet"/>
+      <w:lvlText w:val="o"/>
+      <w:lvlJc w:val="left"/>
+      <w:pPr>
+        <w:ind w:left="5760" w:hanging="360"/>
+      </w:pPr>
+      <w:rPr>
+        <w:rFonts w:ascii="Courier New" w:hAnsi="Courier New" w:cs="Courier New" w:hint="default"/>
+      </w:rPr>
+    </w:lvl>
+    <w:lvl w:ilvl="8" w:tplc="10090005" w:tentative="1">
+      <w:start w:val="1"/>
+      <w:numFmt w:val="bullet"/>
+      <w:lvlText w:val=""/>
+      <w:lvlJc w:val="left"/>
+      <w:pPr>
+        <w:ind w:left="6480" w:hanging="360"/>
+      </w:pPr>
+      <w:rPr>
+        <w:rFonts w:ascii="Wingdings" w:hAnsi="Wingdings" w:hint="default"/>
+      </w:rPr>
+    </w:lvl>
+  </w:abstractNum>
+  <w:abstractNum w:abstractNumId="1">
     <w:nsid w:val="14343805"/>
     <w:multiLevelType w:val="hybridMultilevel"/>
     <w:tmpl w:val="A9BAC52C"/>
@@ -641,7 +444,7 @@
       </w:rPr>
     </w:lvl>
   </w:abstractNum>
-  <w:abstractNum w:abstractNumId="1">
+  <w:abstractNum w:abstractNumId="2">
     <w:nsid w:val="1CC43035"/>
     <w:multiLevelType w:val="hybridMultilevel"/>
     <w:tmpl w:val="5E380C78"/>
@@ -754,7 +557,7 @@
       </w:rPr>
     </w:lvl>
   </w:abstractNum>
-  <w:abstractNum w:abstractNumId="2">
+  <w:abstractNum w:abstractNumId="3">
     <w:nsid w:val="623E345D"/>
     <w:multiLevelType w:val="hybridMultilevel"/>
     <w:tmpl w:val="049AC882"/>
@@ -868,13 +671,16 @@
     </w:lvl>
   </w:abstractNum>
   <w:num w:numId="1">
+    <w:abstractNumId w:val="3"/>
+  </w:num>
+  <w:num w:numId="2">
+    <w:abstractNumId w:val="1"/>
+  </w:num>
+  <w:num w:numId="3">
     <w:abstractNumId w:val="2"/>
   </w:num>
-  <w:num w:numId="2">
+  <w:num w:numId="4">
     <w:abstractNumId w:val="0"/>
-  </w:num>
-  <w:num w:numId="3">
-    <w:abstractNumId w:val="1"/>
   </w:num>
 </w:numbering>
 </file>

</xml_diff>